<commit_message>
Se agregó la descripción del CU18 - Cancelar Venta y se corrigió la descripción del CU17
</commit_message>
<xml_diff>
--- a/Documentación/CU-17_EditarVenta/Descripción.docx
+++ b/Documentación/CU-17_EditarVenta/Descripción.docx
@@ -328,10 +328,7 @@
               <w:jc w:val="both"/>
             </w:pPr>
             <w:r>
-              <w:t>El sistema muestra la ventana EditarVentaView</w:t>
-            </w:r>
-            <w:r>
-              <w:t xml:space="preserve"> </w:t>
+              <w:t xml:space="preserve">El sistema muestra la ventana EditarVentaView </w:t>
             </w:r>
             <w:r>
               <w:t xml:space="preserve">con </w:t>
@@ -484,6 +481,9 @@
               <w:t>, FA-02</w:t>
             </w:r>
             <w:r>
+              <w:t>, FA-03</w:t>
+            </w:r>
+            <w:r>
               <w:t>)</w:t>
             </w:r>
           </w:p>
@@ -555,7 +555,7 @@
               <w:t xml:space="preserve"> (FA-0</w:t>
             </w:r>
             <w:r>
-              <w:t>3</w:t>
+              <w:t>4</w:t>
             </w:r>
             <w:r>
               <w:t>, EX-01</w:t>
@@ -749,30 +749,24 @@
               <w:t>,</w:t>
             </w:r>
             <w:r>
+              <w:t xml:space="preserve"> si es positivo mostrará </w:t>
+            </w:r>
+            <w:r>
+              <w:t>“</w:t>
+            </w:r>
+            <w:r>
+              <w:t>Sobran” y el absoluto y si es negativo mostrará “Faltan” y el absoluto,</w:t>
+            </w:r>
+            <w:r>
               <w:t xml:space="preserve"> </w:t>
             </w:r>
             <w:r>
-              <w:t xml:space="preserve">si es positivo mostrará </w:t>
+              <w:t xml:space="preserve">activa el botón </w:t>
             </w:r>
             <w:r>
               <w:t>“</w:t>
             </w:r>
             <w:r>
-              <w:t>Sobran” y el absoluto y si es negativo mostrará “Faltan” y el absoluto</w:t>
-            </w:r>
-            <w:r>
-              <w:t>,</w:t>
-            </w:r>
-            <w:r>
-              <w:t xml:space="preserve"> </w:t>
-            </w:r>
-            <w:r>
-              <w:t xml:space="preserve">activa el botón </w:t>
-            </w:r>
-            <w:r>
-              <w:t>“</w:t>
-            </w:r>
-            <w:r>
               <w:t>Editar</w:t>
             </w:r>
             <w:r>
@@ -799,13 +793,7 @@
               <w:jc w:val="both"/>
             </w:pPr>
             <w:r>
-              <w:t>FA-0</w:t>
-            </w:r>
-            <w:r>
-              <w:t>2</w:t>
-            </w:r>
-            <w:r>
-              <w:t xml:space="preserve"> No hay Existencias Suficientes</w:t>
+              <w:t>FA-02 No hay Existencias Suficientes</w:t>
             </w:r>
           </w:p>
           <w:p>
@@ -846,13 +834,7 @@
               <w:jc w:val="both"/>
             </w:pPr>
             <w:r>
-              <w:t xml:space="preserve">El </w:t>
-            </w:r>
-            <w:r>
-              <w:t>administrador</w:t>
-            </w:r>
-            <w:r>
-              <w:t xml:space="preserve"> da clic en el botón </w:t>
+              <w:t xml:space="preserve">El administrador da clic en el botón </w:t>
             </w:r>
             <w:r>
               <w:t>“</w:t>
@@ -886,7 +868,74 @@
               <w:jc w:val="both"/>
             </w:pPr>
             <w:r>
-              <w:t>FA-03 Cancelar Operación</w:t>
+              <w:t xml:space="preserve">FA-02 Venta no </w:t>
+            </w:r>
+            <w:r>
+              <w:t>Editable</w:t>
+            </w:r>
+          </w:p>
+          <w:p>
+            <w:pPr>
+              <w:numPr>
+                <w:ilvl w:val="0"/>
+                <w:numId w:val="16"/>
+              </w:numPr>
+              <w:jc w:val="both"/>
+            </w:pPr>
+            <w:r>
+              <w:t xml:space="preserve">Si la venta tiene más de 24 horas desde de la fecha de registro hasta la hora actual el sistema muestra la ventana WarningView con el mensaje “La venta tiene más de 24 horas desde su realización, no es posible </w:t>
+            </w:r>
+            <w:r>
+              <w:t>editarla</w:t>
+            </w:r>
+            <w:r>
+              <w:t>” con un botón “Aceptar”.</w:t>
+            </w:r>
+          </w:p>
+          <w:p>
+            <w:pPr>
+              <w:numPr>
+                <w:ilvl w:val="0"/>
+                <w:numId w:val="16"/>
+              </w:numPr>
+              <w:jc w:val="both"/>
+            </w:pPr>
+            <w:r>
+              <w:t>El administrador da clic en el botón “Aceptar”.</w:t>
+            </w:r>
+          </w:p>
+          <w:p>
+            <w:pPr>
+              <w:numPr>
+                <w:ilvl w:val="0"/>
+                <w:numId w:val="16"/>
+              </w:numPr>
+              <w:jc w:val="both"/>
+            </w:pPr>
+            <w:r>
+              <w:t>El sistema deselecciona el producto actualmente seleccionado y cierra la ventana WarningView.</w:t>
+            </w:r>
+          </w:p>
+          <w:p>
+            <w:pPr>
+              <w:jc w:val="both"/>
+            </w:pPr>
+            <w:r>
+              <w:t>Regresa al flujo normal en el paso 2.</w:t>
+            </w:r>
+          </w:p>
+          <w:p>
+            <w:pPr>
+              <w:jc w:val="both"/>
+            </w:pPr>
+            <w:r>
+              <w:t>FA-0</w:t>
+            </w:r>
+            <w:r>
+              <w:t>4</w:t>
+            </w:r>
+            <w:r>
+              <w:t xml:space="preserve"> Cancelar Operación</w:t>
             </w:r>
           </w:p>
           <w:p>
@@ -941,10 +990,7 @@
               <w:jc w:val="both"/>
             </w:pPr>
             <w:r>
-              <w:t>Si el</w:t>
-            </w:r>
-            <w:r>
-              <w:t xml:space="preserve"> actor da clic en el botón </w:t>
+              <w:t xml:space="preserve">Si el actor da clic en el botón </w:t>
             </w:r>
             <w:r>
               <w:t>“</w:t>
@@ -964,10 +1010,7 @@
               <w:jc w:val="both"/>
             </w:pPr>
             <w:r>
-              <w:t>El sistema cierra la ventana ConfirmationView y regresa al flujo normal en el último paso</w:t>
-            </w:r>
-            <w:r>
-              <w:t>.</w:t>
+              <w:t>El sistema cierra la ventana ConfirmationView y regresa al flujo normal en el último paso.</w:t>
             </w:r>
           </w:p>
           <w:p>
@@ -2586,6 +2629,92 @@
       </w:pPr>
     </w:lvl>
     <w:lvl w:ilvl="8" w:tplc="080A001B" w:tentative="1">
+      <w:start w:val="1"/>
+      <w:numFmt w:val="lowerRoman"/>
+      <w:lvlText w:val="%9."/>
+      <w:lvlJc w:val="right"/>
+      <w:pPr>
+        <w:ind w:left="6480" w:hanging="180"/>
+      </w:pPr>
+    </w:lvl>
+  </w:abstractNum>
+  <w:abstractNum w:abstractNumId="15" w15:restartNumberingAfterBreak="0">
+    <w:nsid w:val="7E5275A0"/>
+    <w:multiLevelType w:val="hybridMultilevel"/>
+    <w:tmpl w:val="07824AC4"/>
+    <w:lvl w:ilvl="0" w:tplc="080A000F">
+      <w:start w:val="1"/>
+      <w:numFmt w:val="decimal"/>
+      <w:lvlText w:val="%1."/>
+      <w:lvlJc w:val="left"/>
+      <w:pPr>
+        <w:ind w:left="720" w:hanging="360"/>
+      </w:pPr>
+    </w:lvl>
+    <w:lvl w:ilvl="1" w:tplc="080A0019">
+      <w:start w:val="1"/>
+      <w:numFmt w:val="lowerLetter"/>
+      <w:lvlText w:val="%2."/>
+      <w:lvlJc w:val="left"/>
+      <w:pPr>
+        <w:ind w:left="1440" w:hanging="360"/>
+      </w:pPr>
+    </w:lvl>
+    <w:lvl w:ilvl="2" w:tplc="080A001B">
+      <w:start w:val="1"/>
+      <w:numFmt w:val="lowerRoman"/>
+      <w:lvlText w:val="%3."/>
+      <w:lvlJc w:val="right"/>
+      <w:pPr>
+        <w:ind w:left="2160" w:hanging="180"/>
+      </w:pPr>
+    </w:lvl>
+    <w:lvl w:ilvl="3" w:tplc="080A000F">
+      <w:start w:val="1"/>
+      <w:numFmt w:val="decimal"/>
+      <w:lvlText w:val="%4."/>
+      <w:lvlJc w:val="left"/>
+      <w:pPr>
+        <w:ind w:left="2880" w:hanging="360"/>
+      </w:pPr>
+    </w:lvl>
+    <w:lvl w:ilvl="4" w:tplc="080A0019">
+      <w:start w:val="1"/>
+      <w:numFmt w:val="lowerLetter"/>
+      <w:lvlText w:val="%5."/>
+      <w:lvlJc w:val="left"/>
+      <w:pPr>
+        <w:ind w:left="3600" w:hanging="360"/>
+      </w:pPr>
+    </w:lvl>
+    <w:lvl w:ilvl="5" w:tplc="080A001B">
+      <w:start w:val="1"/>
+      <w:numFmt w:val="lowerRoman"/>
+      <w:lvlText w:val="%6."/>
+      <w:lvlJc w:val="right"/>
+      <w:pPr>
+        <w:ind w:left="4320" w:hanging="180"/>
+      </w:pPr>
+    </w:lvl>
+    <w:lvl w:ilvl="6" w:tplc="080A000F">
+      <w:start w:val="1"/>
+      <w:numFmt w:val="decimal"/>
+      <w:lvlText w:val="%7."/>
+      <w:lvlJc w:val="left"/>
+      <w:pPr>
+        <w:ind w:left="5040" w:hanging="360"/>
+      </w:pPr>
+    </w:lvl>
+    <w:lvl w:ilvl="7" w:tplc="080A0019">
+      <w:start w:val="1"/>
+      <w:numFmt w:val="lowerLetter"/>
+      <w:lvlText w:val="%8."/>
+      <w:lvlJc w:val="left"/>
+      <w:pPr>
+        <w:ind w:left="5760" w:hanging="360"/>
+      </w:pPr>
+    </w:lvl>
+    <w:lvl w:ilvl="8" w:tplc="080A001B">
       <w:start w:val="1"/>
       <w:numFmt w:val="lowerRoman"/>
       <w:lvlText w:val="%9."/>
@@ -2639,6 +2768,36 @@
   </w:num>
   <w:num w:numId="15" w16cid:durableId="1732651567">
     <w:abstractNumId w:val="14"/>
+  </w:num>
+  <w:num w:numId="16" w16cid:durableId="1931549114">
+    <w:abstractNumId w:val="15"/>
+    <w:lvlOverride w:ilvl="0">
+      <w:startOverride w:val="1"/>
+    </w:lvlOverride>
+    <w:lvlOverride w:ilvl="1">
+      <w:startOverride w:val="1"/>
+    </w:lvlOverride>
+    <w:lvlOverride w:ilvl="2">
+      <w:startOverride w:val="1"/>
+    </w:lvlOverride>
+    <w:lvlOverride w:ilvl="3">
+      <w:startOverride w:val="1"/>
+    </w:lvlOverride>
+    <w:lvlOverride w:ilvl="4">
+      <w:startOverride w:val="1"/>
+    </w:lvlOverride>
+    <w:lvlOverride w:ilvl="5">
+      <w:startOverride w:val="1"/>
+    </w:lvlOverride>
+    <w:lvlOverride w:ilvl="6">
+      <w:startOverride w:val="1"/>
+    </w:lvlOverride>
+    <w:lvlOverride w:ilvl="7">
+      <w:startOverride w:val="1"/>
+    </w:lvlOverride>
+    <w:lvlOverride w:ilvl="8">
+      <w:startOverride w:val="1"/>
+    </w:lvlOverride>
   </w:num>
 </w:numbering>
 </file>

</xml_diff>

<commit_message>
Se agregó el diagrama de robustez del CU17 Editar venta y se modicó su descripción de CU y se corrigió el diagrama de robustez del CU16
</commit_message>
<xml_diff>
--- a/Documentación/CU-17_EditarVenta/Descripción.docx
+++ b/Documentación/CU-17_EditarVenta/Descripción.docx
@@ -481,9 +481,6 @@
               <w:t>, FA-02</w:t>
             </w:r>
             <w:r>
-              <w:t>, FA-03</w:t>
-            </w:r>
-            <w:r>
               <w:t>)</w:t>
             </w:r>
           </w:p>
@@ -555,7 +552,7 @@
               <w:t xml:space="preserve"> (FA-0</w:t>
             </w:r>
             <w:r>
-              <w:t>4</w:t>
+              <w:t>3</w:t>
             </w:r>
             <w:r>
               <w:t>, EX-01</w:t>
@@ -880,83 +877,10 @@
               <w:jc w:val="both"/>
             </w:pPr>
             <w:r>
-              <w:t xml:space="preserve">FA-02 Venta no </w:t>
-            </w:r>
-            <w:r>
-              <w:t>Editable</w:t>
-            </w:r>
-          </w:p>
-          <w:p>
-            <w:pPr>
-              <w:numPr>
-                <w:ilvl w:val="0"/>
-                <w:numId w:val="16"/>
-              </w:numPr>
-              <w:jc w:val="both"/>
-            </w:pPr>
-            <w:r>
-              <w:t xml:space="preserve">Si la venta tiene más de 24 horas desde de la fecha de registro hasta la hora actual el sistema muestra la ventana </w:t>
-            </w:r>
-            <w:r>
-              <w:t>Advertencia</w:t>
-            </w:r>
-            <w:r>
-              <w:t xml:space="preserve">View con el mensaje “La venta tiene más de 24 horas desde su realización, no es posible </w:t>
-            </w:r>
-            <w:r>
-              <w:t>editarla</w:t>
-            </w:r>
-            <w:r>
-              <w:t>” con un botón “Aceptar”.</w:t>
-            </w:r>
-          </w:p>
-          <w:p>
-            <w:pPr>
-              <w:numPr>
-                <w:ilvl w:val="0"/>
-                <w:numId w:val="16"/>
-              </w:numPr>
-              <w:jc w:val="both"/>
-            </w:pPr>
-            <w:r>
-              <w:t>El administrador da clic en el botón “Aceptar”.</w:t>
-            </w:r>
-          </w:p>
-          <w:p>
-            <w:pPr>
-              <w:numPr>
-                <w:ilvl w:val="0"/>
-                <w:numId w:val="16"/>
-              </w:numPr>
-              <w:jc w:val="both"/>
-            </w:pPr>
-            <w:r>
-              <w:t xml:space="preserve">El sistema deselecciona el producto actualmente seleccionado y cierra la ventana </w:t>
-            </w:r>
-            <w:r>
-              <w:t>Advertencia</w:t>
-            </w:r>
-            <w:r>
-              <w:t>View.</w:t>
-            </w:r>
-          </w:p>
-          <w:p>
-            <w:pPr>
-              <w:jc w:val="both"/>
-            </w:pPr>
-            <w:r>
-              <w:t>Regresa al flujo normal en el paso 2.</w:t>
-            </w:r>
-          </w:p>
-          <w:p>
-            <w:pPr>
-              <w:jc w:val="both"/>
-            </w:pPr>
-            <w:r>
               <w:t>FA-0</w:t>
             </w:r>
             <w:r>
-              <w:t>4</w:t>
+              <w:t>3</w:t>
             </w:r>
             <w:r>
               <w:t xml:space="preserve"> Cancelar Operación</w:t>
@@ -988,7 +912,13 @@
               <w:jc w:val="both"/>
             </w:pPr>
             <w:r>
-              <w:t xml:space="preserve">Si el balance es diferente de 0 el sistema muestra la ventana ConfirmationView con el mensaje </w:t>
+              <w:t>Si el balance es diferente de 0 el sistema muestra la ventana Confirma</w:t>
+            </w:r>
+            <w:r>
+              <w:t>c</w:t>
+            </w:r>
+            <w:r>
+              <w:t xml:space="preserve">ionView con el mensaje </w:t>
             </w:r>
             <w:r>
               <w:t>“</w:t>
@@ -1000,7 +930,10 @@
               <w:t>“</w:t>
             </w:r>
             <w:r>
-              <w:t>Aceptar” y “Cancelar”?</w:t>
+              <w:t>Aceptar” y “Cancelar”</w:t>
+            </w:r>
+            <w:r>
+              <w:t>.</w:t>
             </w:r>
           </w:p>
           <w:p>
@@ -1034,7 +967,13 @@
               <w:jc w:val="both"/>
             </w:pPr>
             <w:r>
-              <w:t>El sistema cierra la ventana ConfirmationView y regresa al flujo normal en el último paso.</w:t>
+              <w:t>El sistema cierra la ventana Confirma</w:t>
+            </w:r>
+            <w:r>
+              <w:t>c</w:t>
+            </w:r>
+            <w:r>
+              <w:t>ionView y regresa al flujo normal en el último paso.</w:t>
             </w:r>
           </w:p>
           <w:p>
@@ -1068,7 +1007,19 @@
               <w:jc w:val="both"/>
             </w:pPr>
             <w:r>
-              <w:t xml:space="preserve">El sistema cierra la ventana ConfirmationView y regresa al flujo normal en el paso </w:t>
+              <w:t xml:space="preserve">El sistema cierra la ventana </w:t>
+            </w:r>
+            <w:r>
+              <w:t>Confirma</w:t>
+            </w:r>
+            <w:r>
+              <w:t>c</w:t>
+            </w:r>
+            <w:r>
+              <w:t>ionView</w:t>
+            </w:r>
+            <w:r>
+              <w:t xml:space="preserve"> y regresa al flujo normal en el paso </w:t>
             </w:r>
             <w:r>
               <w:t>4</w:t>
@@ -3457,6 +3408,7 @@
   <w:style w:type="character" w:default="1" w:styleId="Fuentedeprrafopredeter">
     <w:name w:val="Default Paragraph Font"/>
     <w:uiPriority w:val="1"/>
+    <w:semiHidden/>
     <w:unhideWhenUsed/>
   </w:style>
   <w:style w:type="table" w:default="1" w:styleId="Tablanormal">

</xml_diff>

<commit_message>
Se corrigió la descripción del CU17 - Editar venta
</commit_message>
<xml_diff>
--- a/Documentación/CU-17_EditarVenta/Descripción.docx
+++ b/Documentación/CU-17_EditarVenta/Descripción.docx
@@ -571,7 +571,13 @@
               <w:jc w:val="both"/>
             </w:pPr>
             <w:r>
-              <w:t xml:space="preserve">El sistema muestra una venta InfoView con el mensaje </w:t>
+              <w:t>El sistema</w:t>
+            </w:r>
+            <w:r>
+              <w:t xml:space="preserve"> manda la actualización de la venta al sistema y</w:t>
+            </w:r>
+            <w:r>
+              <w:t xml:space="preserve"> muestra una venta InfoView con el mensaje </w:t>
             </w:r>
             <w:r>
               <w:t>“</w:t>
@@ -790,6 +796,7 @@
               <w:jc w:val="both"/>
             </w:pPr>
             <w:r>
+              <w:lastRenderedPageBreak/>
               <w:t>FA-02 No hay Existencias Suficientes</w:t>
             </w:r>
           </w:p>
@@ -804,7 +811,6 @@
               <w:jc w:val="both"/>
             </w:pPr>
             <w:r>
-              <w:lastRenderedPageBreak/>
               <w:t xml:space="preserve">El sistema muestra una ventana </w:t>
             </w:r>
             <w:r>

</xml_diff>

<commit_message>
Se corrigieron las descripciones de CU17 - Editar venta y CU18 - Cancelar venta
</commit_message>
<xml_diff>
--- a/Documentación/CU-17_EditarVenta/Descripción.docx
+++ b/Documentación/CU-17_EditarVenta/Descripción.docx
@@ -92,8 +92,13 @@
               <w:jc w:val="both"/>
             </w:pPr>
             <w:r>
-              <w:t>El caso de uso tiene como finalidad permitir al actor editar los detalles de una VENTA seleccionada desde la lista de ventas, accediendo a través del botón "Editar" en la vista VerVentasView</w:t>
-            </w:r>
+              <w:t xml:space="preserve">El caso de uso tiene como finalidad permitir al actor editar los detalles de una VENTA seleccionada desde la lista de ventas, accediendo a través del botón "Editar" en la vista </w:t>
+            </w:r>
+            <w:proofErr w:type="spellStart"/>
+            <w:r>
+              <w:t>VerVentasView</w:t>
+            </w:r>
+            <w:proofErr w:type="spellEnd"/>
             <w:r>
               <w:t>.</w:t>
             </w:r>
@@ -212,8 +217,13 @@
               <w:t>”</w:t>
             </w:r>
             <w:r>
-              <w:t xml:space="preserve"> en VerVentasView</w:t>
-            </w:r>
+              <w:t xml:space="preserve"> en </w:t>
+            </w:r>
+            <w:proofErr w:type="spellStart"/>
+            <w:r>
+              <w:t>VerVentasView</w:t>
+            </w:r>
+            <w:proofErr w:type="spellEnd"/>
             <w:r>
               <w:t>.</w:t>
             </w:r>
@@ -266,7 +276,15 @@
               <w:jc w:val="both"/>
             </w:pPr>
             <w:r>
-              <w:t>PRE-03 El actor ha seleccionado previamente una venta en la ventana VerVentasView.</w:t>
+              <w:t xml:space="preserve">PRE-03 El actor ha seleccionado previamente una venta en la ventana </w:t>
+            </w:r>
+            <w:proofErr w:type="spellStart"/>
+            <w:r>
+              <w:t>VerVentasView</w:t>
+            </w:r>
+            <w:proofErr w:type="spellEnd"/>
+            <w:r>
+              <w:t>.</w:t>
             </w:r>
           </w:p>
           <w:p>
@@ -328,7 +346,15 @@
               <w:jc w:val="both"/>
             </w:pPr>
             <w:r>
-              <w:t xml:space="preserve">El sistema muestra la ventana EditarVentaView </w:t>
+              <w:t xml:space="preserve">El sistema muestra la ventana </w:t>
+            </w:r>
+            <w:proofErr w:type="spellStart"/>
+            <w:r>
+              <w:t>EditarVentaView</w:t>
+            </w:r>
+            <w:proofErr w:type="spellEnd"/>
+            <w:r>
+              <w:t xml:space="preserve"> </w:t>
             </w:r>
             <w:r>
               <w:t xml:space="preserve">con </w:t>
@@ -577,13 +603,32 @@
               <w:t xml:space="preserve"> manda la actualización de la venta al sistema y</w:t>
             </w:r>
             <w:r>
-              <w:t xml:space="preserve"> muestra una venta InfoView con el mensaje </w:t>
+              <w:t xml:space="preserve"> muestra una venta </w:t>
+            </w:r>
+            <w:proofErr w:type="spellStart"/>
+            <w:r>
+              <w:t>InfoView</w:t>
+            </w:r>
+            <w:proofErr w:type="spellEnd"/>
+            <w:r>
+              <w:t xml:space="preserve"> con el mensaje </w:t>
             </w:r>
             <w:r>
               <w:t>“</w:t>
             </w:r>
             <w:r>
-              <w:t xml:space="preserve">Venta editada exitosamente” y un botón </w:t>
+              <w:t xml:space="preserve">La venta </w:t>
+            </w:r>
+            <w:proofErr w:type="spellStart"/>
+            <w:r>
+              <w:t>fué</w:t>
+            </w:r>
+            <w:proofErr w:type="spellEnd"/>
+            <w:r>
+              <w:t xml:space="preserve"> editada con éxito</w:t>
+            </w:r>
+            <w:r>
+              <w:t xml:space="preserve">” y un botón </w:t>
             </w:r>
             <w:r>
               <w:t>“</w:t>
@@ -632,6 +677,7 @@
             <w:r>
               <w:t xml:space="preserve">El sistema cierra la ventana </w:t>
             </w:r>
+            <w:proofErr w:type="spellStart"/>
             <w:r>
               <w:t>Editar</w:t>
             </w:r>
@@ -641,11 +687,20 @@
             <w:r>
               <w:t>View</w:t>
             </w:r>
+            <w:proofErr w:type="spellEnd"/>
             <w:r>
               <w:t xml:space="preserve"> y </w:t>
             </w:r>
             <w:r>
-              <w:t>muestra la ventana VerVentasView.</w:t>
+              <w:t xml:space="preserve">muestra la ventana </w:t>
+            </w:r>
+            <w:proofErr w:type="spellStart"/>
+            <w:r>
+              <w:t>VerVentasView</w:t>
+            </w:r>
+            <w:proofErr w:type="spellEnd"/>
+            <w:r>
+              <w:t>.</w:t>
             </w:r>
           </w:p>
           <w:p>
@@ -813,11 +868,16 @@
             <w:r>
               <w:t xml:space="preserve">El sistema muestra una ventana </w:t>
             </w:r>
+            <w:proofErr w:type="spellStart"/>
             <w:r>
               <w:t>Advertencia</w:t>
             </w:r>
             <w:r>
-              <w:t xml:space="preserve">View con el mensaje </w:t>
+              <w:t>View</w:t>
+            </w:r>
+            <w:proofErr w:type="spellEnd"/>
+            <w:r>
+              <w:t xml:space="preserve"> con el mensaje </w:t>
             </w:r>
             <w:r>
               <w:t>“</w:t>
@@ -871,11 +931,16 @@
             <w:r>
               <w:t xml:space="preserve">cantidad, cierra la ventana </w:t>
             </w:r>
+            <w:proofErr w:type="spellStart"/>
             <w:r>
               <w:t>Advertencia</w:t>
             </w:r>
             <w:r>
-              <w:t>View y regresa al flujo normal en el paso 2.</w:t>
+              <w:t>View</w:t>
+            </w:r>
+            <w:proofErr w:type="spellEnd"/>
+            <w:r>
+              <w:t xml:space="preserve"> y regresa al flujo normal en el paso 2.</w:t>
             </w:r>
           </w:p>
           <w:p>
@@ -918,17 +983,26 @@
               <w:jc w:val="both"/>
             </w:pPr>
             <w:r>
-              <w:t>Si el balance es diferente de 0 el sistema muestra la ventana Confirma</w:t>
+              <w:t xml:space="preserve">Si el balance es diferente de 0 el sistema muestra la ventana </w:t>
+            </w:r>
+            <w:proofErr w:type="spellStart"/>
+            <w:r>
+              <w:t>Confirma</w:t>
             </w:r>
             <w:r>
               <w:t>c</w:t>
             </w:r>
             <w:r>
-              <w:t xml:space="preserve">ionView con el mensaje </w:t>
+              <w:t>ionView</w:t>
+            </w:r>
+            <w:proofErr w:type="spellEnd"/>
+            <w:r>
+              <w:t xml:space="preserve"> con el mensaje </w:t>
             </w:r>
             <w:r>
               <w:t>“</w:t>
             </w:r>
+            <w:proofErr w:type="gramStart"/>
             <w:r>
               <w:t xml:space="preserve">¿Estás seguro de cancelar la operación, se perderán los productos editados” con los botones </w:t>
             </w:r>
@@ -941,6 +1015,7 @@
             <w:r>
               <w:t>.</w:t>
             </w:r>
+            <w:proofErr w:type="gramEnd"/>
           </w:p>
           <w:p>
             <w:pPr>
@@ -973,13 +1048,21 @@
               <w:jc w:val="both"/>
             </w:pPr>
             <w:r>
-              <w:t>El sistema cierra la ventana Confirma</w:t>
+              <w:t xml:space="preserve">El sistema cierra la ventana </w:t>
+            </w:r>
+            <w:proofErr w:type="spellStart"/>
+            <w:r>
+              <w:t>Confirma</w:t>
             </w:r>
             <w:r>
               <w:t>c</w:t>
             </w:r>
             <w:r>
-              <w:t>ionView y regresa al flujo normal en el último paso.</w:t>
+              <w:t>ionView</w:t>
+            </w:r>
+            <w:proofErr w:type="spellEnd"/>
+            <w:r>
+              <w:t xml:space="preserve"> y regresa al flujo normal en el último paso.</w:t>
             </w:r>
           </w:p>
           <w:p>
@@ -1015,6 +1098,7 @@
             <w:r>
               <w:t xml:space="preserve">El sistema cierra la ventana </w:t>
             </w:r>
+            <w:proofErr w:type="spellStart"/>
             <w:r>
               <w:t>Confirma</w:t>
             </w:r>
@@ -1024,6 +1108,7 @@
             <w:r>
               <w:t>ionView</w:t>
             </w:r>
+            <w:proofErr w:type="spellEnd"/>
             <w:r>
               <w:t xml:space="preserve"> y regresa al flujo normal en el paso </w:t>
             </w:r>
@@ -1093,9 +1178,11 @@
             <w:r>
               <w:t xml:space="preserve">El sistema muestra en pantalla la ventana </w:t>
             </w:r>
+            <w:proofErr w:type="spellStart"/>
             <w:r>
               <w:t>ErrorView</w:t>
             </w:r>
+            <w:proofErr w:type="spellEnd"/>
             <w:r>
               <w:t xml:space="preserve"> con el mensaje “</w:t>
             </w:r>
@@ -1135,24 +1222,33 @@
             <w:r>
               <w:t xml:space="preserve">El sistema cierra las ventanas </w:t>
             </w:r>
+            <w:proofErr w:type="spellStart"/>
             <w:r>
               <w:t>ErrorView</w:t>
             </w:r>
+            <w:proofErr w:type="spellEnd"/>
             <w:r>
               <w:t>,</w:t>
             </w:r>
             <w:r>
               <w:t xml:space="preserve"> </w:t>
             </w:r>
+            <w:proofErr w:type="spellStart"/>
             <w:r>
               <w:t>Editar</w:t>
             </w:r>
             <w:r>
               <w:t>VentaView</w:t>
             </w:r>
-            <w:r>
-              <w:t xml:space="preserve"> y VerVentasView</w:t>
-            </w:r>
+            <w:proofErr w:type="spellEnd"/>
+            <w:r>
+              <w:t xml:space="preserve"> y </w:t>
+            </w:r>
+            <w:proofErr w:type="spellStart"/>
+            <w:r>
+              <w:t>VerVentasView</w:t>
+            </w:r>
+            <w:proofErr w:type="spellEnd"/>
             <w:r>
               <w:t>.</w:t>
             </w:r>
@@ -3414,7 +3510,6 @@
   <w:style w:type="character" w:default="1" w:styleId="Fuentedeprrafopredeter">
     <w:name w:val="Default Paragraph Font"/>
     <w:uiPriority w:val="1"/>
-    <w:semiHidden/>
     <w:unhideWhenUsed/>
   </w:style>
   <w:style w:type="table" w:default="1" w:styleId="Tablanormal">

</xml_diff>

<commit_message>
Se corrigieron los diagramas de robustez del CU16 y CU17
</commit_message>
<xml_diff>
--- a/Documentación/CU-17_EditarVenta/Descripción.docx
+++ b/Documentación/CU-17_EditarVenta/Descripción.docx
@@ -549,10 +549,7 @@
               <w:t>”</w:t>
             </w:r>
             <w:r>
-              <w:t xml:space="preserve">, </w:t>
-            </w:r>
-            <w:r>
-              <w:t xml:space="preserve">muestra tres apartados vacíos divididos por una línea, y muestra dos campos “Monto Pagado” y “Saldo Restante” </w:t>
+              <w:t xml:space="preserve">, muestra tres apartados vacíos divididos por una línea, y muestra dos campos “Monto Pagado” y “Saldo Restante” </w:t>
             </w:r>
             <w:r>
               <w:t>y por último muestra el botón “</w:t>
@@ -602,7 +599,10 @@
               <w:jc w:val="both"/>
             </w:pPr>
             <w:r>
-              <w:t xml:space="preserve">El sistema carga su información en los campos </w:t>
+              <w:t xml:space="preserve">El sistema </w:t>
+            </w:r>
+            <w:r>
+              <w:t xml:space="preserve">carga su información en los campos </w:t>
             </w:r>
             <w:r>
               <w:t>“P</w:t>

</xml_diff>

<commit_message>
Se agregó el diagrama de secuencia del CU17 - Editar venta y se modificó su descripción
</commit_message>
<xml_diff>
--- a/Documentación/CU-17_EditarVenta/Descripción.docx
+++ b/Documentación/CU-17_EditarVenta/Descripción.docx
@@ -97,11 +97,9 @@
             <w:r>
               <w:t>“</w:t>
             </w:r>
-            <w:proofErr w:type="spellStart"/>
             <w:r>
               <w:t>VerVentasView</w:t>
             </w:r>
-            <w:proofErr w:type="spellEnd"/>
             <w:r>
               <w:t>”</w:t>
             </w:r>
@@ -228,11 +226,9 @@
             <w:r>
               <w:t>“</w:t>
             </w:r>
-            <w:proofErr w:type="spellStart"/>
             <w:r>
               <w:t>VerVentasView</w:t>
             </w:r>
-            <w:proofErr w:type="spellEnd"/>
             <w:r>
               <w:t>”</w:t>
             </w:r>
@@ -361,11 +357,9 @@
             <w:r>
               <w:t>“</w:t>
             </w:r>
-            <w:proofErr w:type="spellStart"/>
             <w:r>
               <w:t>EditarVentaView</w:t>
             </w:r>
-            <w:proofErr w:type="spellEnd"/>
             <w:r>
               <w:t>”</w:t>
             </w:r>
@@ -520,13 +514,8 @@
               <w:t xml:space="preserve">también muestra </w:t>
             </w:r>
             <w:r>
-              <w:t xml:space="preserve">cuatro </w:t>
-            </w:r>
-            <w:proofErr w:type="spellStart"/>
-            <w:r>
-              <w:t>checkboxs</w:t>
-            </w:r>
-            <w:proofErr w:type="spellEnd"/>
+              <w:t>cuatro checkboxs</w:t>
+            </w:r>
             <w:r>
               <w:t xml:space="preserve"> “Efectivo”, “Tarjeta”</w:t>
             </w:r>
@@ -588,6 +577,9 @@
             <w:r>
               <w:t>selecciona un producto de la lista.</w:t>
             </w:r>
+            <w:r>
+              <w:t xml:space="preserve"> (FA-03)</w:t>
+            </w:r>
           </w:p>
           <w:p>
             <w:pPr>
@@ -626,6 +618,18 @@
               <w:t>”</w:t>
             </w:r>
             <w:r>
+              <w:t xml:space="preserve"> y activa el botón </w:t>
+            </w:r>
+            <w:r>
+              <w:t>“</w:t>
+            </w:r>
+            <w:r>
+              <w:t>Borrar</w:t>
+            </w:r>
+            <w:r>
+              <w:t>”</w:t>
+            </w:r>
+            <w:r>
               <w:t>.</w:t>
             </w:r>
           </w:p>
@@ -639,22 +643,19 @@
               <w:jc w:val="both"/>
             </w:pPr>
             <w:r>
-              <w:t xml:space="preserve">El actor modifica la cifra del campo cantidad, y da clic en el botón </w:t>
-            </w:r>
-            <w:r>
-              <w:t>“</w:t>
-            </w:r>
-            <w:r>
-              <w:t>Cambiar</w:t>
-            </w:r>
-            <w:r>
-              <w:t>”. (FA-01</w:t>
-            </w:r>
-            <w:r>
-              <w:t>, FA-02</w:t>
-            </w:r>
-            <w:r>
-              <w:t>)</w:t>
+              <w:t>El actor modifica la cifra del campo cantidad</w:t>
+            </w:r>
+            <w:r>
+              <w:t>.</w:t>
+            </w:r>
+            <w:r>
+              <w:t xml:space="preserve"> (</w:t>
+            </w:r>
+            <w:r>
+              <w:t xml:space="preserve">FA-01, </w:t>
+            </w:r>
+            <w:r>
+              <w:t>FA-03)</w:t>
             </w:r>
           </w:p>
           <w:p>
@@ -667,64 +668,13 @@
               <w:jc w:val="both"/>
             </w:pPr>
             <w:r>
-              <w:t xml:space="preserve">El sistema agrega a la tabla la cantidad indicada y cambia los campos de </w:t>
-            </w:r>
-            <w:r>
-              <w:t>“S</w:t>
-            </w:r>
-            <w:r>
-              <w:t>ubtotal</w:t>
-            </w:r>
-            <w:r>
-              <w:t>”</w:t>
-            </w:r>
-            <w:r>
-              <w:t xml:space="preserve">, </w:t>
+              <w:t xml:space="preserve">El sistema activa el botón </w:t>
             </w:r>
             <w:r>
               <w:t>“</w:t>
             </w:r>
             <w:r>
-              <w:t>IVA</w:t>
-            </w:r>
-            <w:r>
-              <w:t>”</w:t>
-            </w:r>
-            <w:r>
-              <w:t xml:space="preserve"> y</w:t>
-            </w:r>
-            <w:r>
-              <w:t xml:space="preserve"> “T</w:t>
-            </w:r>
-            <w:r>
-              <w:t>otal</w:t>
-            </w:r>
-            <w:r>
-              <w:t>”</w:t>
-            </w:r>
-            <w:r>
-              <w:t>, además cambia e</w:t>
-            </w:r>
-            <w:r>
-              <w:t>l “Saldo Restante” conforme al nuevo “Total”</w:t>
-            </w:r>
-            <w:r>
-              <w:t xml:space="preserve"> y activa el botón </w:t>
-            </w:r>
-            <w:r>
-              <w:t>“</w:t>
-            </w:r>
-            <w:r>
-              <w:t>Editar</w:t>
-            </w:r>
-            <w:r>
-              <w:t xml:space="preserve"> Cambios</w:t>
-            </w:r>
-            <w:r>
-              <w:t>”</w:t>
-            </w:r>
-            <w:r>
-              <w:t>.</w:t>
+              <w:t>Cambiar”.</w:t>
             </w:r>
           </w:p>
           <w:p>
@@ -737,43 +687,22 @@
               <w:jc w:val="both"/>
             </w:pPr>
             <w:r>
-              <w:t>El actor</w:t>
-            </w:r>
-            <w:r>
-              <w:t>, cambia la cantidad de pago para cubrir el “Monto Pagado” igual al “Total”</w:t>
+              <w:t xml:space="preserve">El actor </w:t>
+            </w:r>
+            <w:r>
+              <w:t xml:space="preserve">da clic en el botón </w:t>
+            </w:r>
+            <w:r>
+              <w:t>“</w:t>
+            </w:r>
+            <w:r>
+              <w:t>Cambiar”.</w:t>
             </w:r>
             <w:r>
               <w:t xml:space="preserve"> </w:t>
             </w:r>
             <w:r>
-              <w:t xml:space="preserve">da clic en </w:t>
-            </w:r>
-            <w:r>
-              <w:t xml:space="preserve">el botón </w:t>
-            </w:r>
-            <w:r>
-              <w:t>“</w:t>
-            </w:r>
-            <w:r>
-              <w:t>Editar</w:t>
-            </w:r>
-            <w:r>
-              <w:t xml:space="preserve"> Cambios</w:t>
-            </w:r>
-            <w:r>
-              <w:t>”.</w:t>
-            </w:r>
-            <w:r>
-              <w:t xml:space="preserve"> (FA-0</w:t>
-            </w:r>
-            <w:r>
-              <w:t>3</w:t>
-            </w:r>
-            <w:r>
-              <w:t>, EX-01</w:t>
-            </w:r>
-            <w:r>
-              <w:t>)</w:t>
+              <w:t>(FA-02, FA-03)</w:t>
             </w:r>
           </w:p>
           <w:p>
@@ -786,53 +715,46 @@
               <w:jc w:val="both"/>
             </w:pPr>
             <w:r>
-              <w:t>El sistema</w:t>
-            </w:r>
-            <w:r>
-              <w:t xml:space="preserve"> manda la actualización de la venta al sistema y</w:t>
-            </w:r>
-            <w:r>
-              <w:t xml:space="preserve"> muestra una venta </w:t>
+              <w:t xml:space="preserve">El sistema agrega a la tabla la cantidad indicada y cambia los campos de </w:t>
+            </w:r>
+            <w:r>
+              <w:t>“S</w:t>
+            </w:r>
+            <w:r>
+              <w:t>ubtotal</w:t>
+            </w:r>
+            <w:r>
+              <w:t>”</w:t>
+            </w:r>
+            <w:r>
+              <w:t xml:space="preserve">, </w:t>
             </w:r>
             <w:r>
               <w:t>“</w:t>
             </w:r>
-            <w:proofErr w:type="spellStart"/>
-            <w:r>
-              <w:t>InfoView</w:t>
-            </w:r>
-            <w:proofErr w:type="spellEnd"/>
+            <w:r>
+              <w:t>IVA</w:t>
+            </w:r>
             <w:r>
               <w:t>”</w:t>
             </w:r>
             <w:r>
-              <w:t xml:space="preserve"> con el mensaje </w:t>
-            </w:r>
-            <w:r>
-              <w:t>“</w:t>
-            </w:r>
-            <w:r>
-              <w:t xml:space="preserve">La venta </w:t>
-            </w:r>
-            <w:proofErr w:type="spellStart"/>
-            <w:r>
-              <w:t>fué</w:t>
-            </w:r>
-            <w:proofErr w:type="spellEnd"/>
-            <w:r>
-              <w:t xml:space="preserve"> editada con éxito</w:t>
-            </w:r>
-            <w:r>
-              <w:t xml:space="preserve">” y un botón </w:t>
-            </w:r>
-            <w:r>
-              <w:t>“</w:t>
-            </w:r>
-            <w:r>
-              <w:t>Aceptar</w:t>
+              <w:t xml:space="preserve"> y</w:t>
+            </w:r>
+            <w:r>
+              <w:t xml:space="preserve"> “T</w:t>
+            </w:r>
+            <w:r>
+              <w:t>otal</w:t>
             </w:r>
             <w:r>
               <w:t>”</w:t>
+            </w:r>
+            <w:r>
+              <w:t>, además cambia e</w:t>
+            </w:r>
+            <w:r>
+              <w:t>l “Saldo Restante” conforme al nuevo “Total”</w:t>
             </w:r>
             <w:r>
               <w:t>.</w:t>
@@ -848,16 +770,22 @@
               <w:jc w:val="both"/>
             </w:pPr>
             <w:r>
-              <w:t xml:space="preserve">El actor da clic en </w:t>
-            </w:r>
-            <w:r>
-              <w:t xml:space="preserve">el botón </w:t>
-            </w:r>
-            <w:r>
-              <w:t>“</w:t>
-            </w:r>
-            <w:r>
-              <w:t>Aceptar”.</w:t>
+              <w:t>El actor</w:t>
+            </w:r>
+            <w:r>
+              <w:t>, cambia la cantidad de pago para cubrir el “Monto Pagado” igual al “Total”</w:t>
+            </w:r>
+            <w:r>
+              <w:t>.</w:t>
+            </w:r>
+            <w:r>
+              <w:t xml:space="preserve"> (FA-0</w:t>
+            </w:r>
+            <w:r>
+              <w:t>3</w:t>
+            </w:r>
+            <w:r>
+              <w:t>)</w:t>
             </w:r>
           </w:p>
           <w:p>
@@ -870,12 +798,180 @@
               <w:jc w:val="both"/>
             </w:pPr>
             <w:r>
+              <w:t xml:space="preserve">El sistema </w:t>
+            </w:r>
+            <w:r>
+              <w:t xml:space="preserve">cambia la cantidad de </w:t>
+            </w:r>
+            <w:r>
+              <w:t>“</w:t>
+            </w:r>
+            <w:r>
+              <w:t>Monto Pagado</w:t>
+            </w:r>
+            <w:r>
+              <w:t>”</w:t>
+            </w:r>
+            <w:r>
+              <w:t xml:space="preserve"> y</w:t>
+            </w:r>
+            <w:r>
+              <w:t xml:space="preserve"> el</w:t>
+            </w:r>
+            <w:r>
+              <w:t xml:space="preserve"> “Saldo Restante”</w:t>
+            </w:r>
+            <w:r>
+              <w:t xml:space="preserve"> es igual a 0</w:t>
+            </w:r>
+            <w:r>
+              <w:t xml:space="preserve"> y </w:t>
+            </w:r>
+            <w:r>
+              <w:t xml:space="preserve">activa el botón </w:t>
+            </w:r>
+            <w:r>
+              <w:t>“</w:t>
+            </w:r>
+            <w:r>
+              <w:t>Editar Cambios</w:t>
+            </w:r>
+            <w:r>
+              <w:t>”</w:t>
+            </w:r>
+            <w:r>
+              <w:t>.</w:t>
+            </w:r>
+          </w:p>
+          <w:p>
+            <w:pPr>
+              <w:pStyle w:val="Prrafodelista"/>
+              <w:numPr>
+                <w:ilvl w:val="0"/>
+                <w:numId w:val="1"/>
+              </w:numPr>
+              <w:jc w:val="both"/>
+            </w:pPr>
+            <w:r>
+              <w:t xml:space="preserve">El actor </w:t>
+            </w:r>
+            <w:r>
+              <w:t xml:space="preserve">da clic en </w:t>
+            </w:r>
+            <w:r>
+              <w:t xml:space="preserve">el botón </w:t>
+            </w:r>
+            <w:r>
+              <w:t>“</w:t>
+            </w:r>
+            <w:r>
+              <w:t>Editar Cambios</w:t>
+            </w:r>
+            <w:r>
+              <w:t>”</w:t>
+            </w:r>
+            <w:r>
+              <w:t>.</w:t>
+            </w:r>
+          </w:p>
+          <w:p>
+            <w:pPr>
+              <w:pStyle w:val="Prrafodelista"/>
+              <w:numPr>
+                <w:ilvl w:val="0"/>
+                <w:numId w:val="1"/>
+              </w:numPr>
+              <w:jc w:val="both"/>
+            </w:pPr>
+            <w:r>
+              <w:t>El sistema</w:t>
+            </w:r>
+            <w:r>
+              <w:t xml:space="preserve"> manda la actualización de la venta al sistema y</w:t>
+            </w:r>
+            <w:r>
+              <w:t xml:space="preserve"> muestra una venta </w:t>
+            </w:r>
+            <w:r>
+              <w:t>“</w:t>
+            </w:r>
+            <w:r>
+              <w:t>InfoView</w:t>
+            </w:r>
+            <w:r>
+              <w:t>”</w:t>
+            </w:r>
+            <w:r>
+              <w:t xml:space="preserve"> con el mensaje </w:t>
+            </w:r>
+            <w:r>
+              <w:t>“</w:t>
+            </w:r>
+            <w:r>
+              <w:t>La venta fué editada con éxito</w:t>
+            </w:r>
+            <w:r>
+              <w:t xml:space="preserve">” y un botón </w:t>
+            </w:r>
+            <w:r>
+              <w:t>“</w:t>
+            </w:r>
+            <w:r>
+              <w:t>Aceptar</w:t>
+            </w:r>
+            <w:r>
+              <w:t>”</w:t>
+            </w:r>
+            <w:r>
+              <w:t>.</w:t>
+            </w:r>
+            <w:r>
+              <w:t xml:space="preserve"> (</w:t>
+            </w:r>
+            <w:r>
+              <w:t>EX-01</w:t>
+            </w:r>
+            <w:r>
+              <w:t>)</w:t>
+            </w:r>
+          </w:p>
+          <w:p>
+            <w:pPr>
+              <w:pStyle w:val="Prrafodelista"/>
+              <w:numPr>
+                <w:ilvl w:val="0"/>
+                <w:numId w:val="1"/>
+              </w:numPr>
+              <w:jc w:val="both"/>
+            </w:pPr>
+            <w:r>
+              <w:t xml:space="preserve">El actor da clic en </w:t>
+            </w:r>
+            <w:r>
+              <w:t xml:space="preserve">el botón </w:t>
+            </w:r>
+            <w:r>
+              <w:t>“</w:t>
+            </w:r>
+            <w:r>
+              <w:t>Aceptar”.</w:t>
+            </w:r>
+          </w:p>
+          <w:p>
+            <w:pPr>
+              <w:pStyle w:val="Prrafodelista"/>
+              <w:numPr>
+                <w:ilvl w:val="0"/>
+                <w:numId w:val="1"/>
+              </w:numPr>
+              <w:jc w:val="both"/>
+            </w:pPr>
+            <w:r>
               <w:t xml:space="preserve">El sistema cierra la ventana </w:t>
             </w:r>
             <w:r>
               <w:t>“</w:t>
             </w:r>
-            <w:proofErr w:type="spellStart"/>
             <w:r>
               <w:t>Editar</w:t>
             </w:r>
@@ -885,7 +981,6 @@
             <w:r>
               <w:t>View</w:t>
             </w:r>
-            <w:proofErr w:type="spellEnd"/>
             <w:r>
               <w:t>”</w:t>
             </w:r>
@@ -898,11 +993,9 @@
             <w:r>
               <w:t>“</w:t>
             </w:r>
-            <w:proofErr w:type="spellStart"/>
             <w:r>
               <w:t>VerVentasView</w:t>
             </w:r>
-            <w:proofErr w:type="spellEnd"/>
             <w:r>
               <w:t>”</w:t>
             </w:r>
@@ -977,13 +1070,7 @@
               <w:jc w:val="both"/>
             </w:pPr>
             <w:r>
-              <w:t xml:space="preserve">El actor </w:t>
-            </w:r>
-            <w:r>
-              <w:t xml:space="preserve">selecciona un PRODUCTO de la lista </w:t>
-            </w:r>
-            <w:r>
-              <w:t xml:space="preserve">y da clic en botón </w:t>
+              <w:t xml:space="preserve">El actor da clic en botón </w:t>
             </w:r>
             <w:r>
               <w:t>“</w:t>
@@ -1032,7 +1119,11 @@
               <w:t xml:space="preserve"> </w:t>
             </w:r>
             <w:r>
-              <w:t xml:space="preserve">y cambia los campos de “Subtotal”, “IVA” y “Total”, además cambia el “Saldo Restante” conforme al nuevo “Total” y activa el botón </w:t>
+              <w:t xml:space="preserve">y cambia los campos de “Subtotal”, “IVA” y “Total”, además cambia el “Saldo </w:t>
+            </w:r>
+            <w:r>
+              <w:lastRenderedPageBreak/>
+              <w:t xml:space="preserve">Restante” conforme al nuevo “Total” y activa el botón </w:t>
             </w:r>
             <w:r>
               <w:t>“</w:t>
@@ -1054,7 +1145,6 @@
               <w:jc w:val="both"/>
             </w:pPr>
             <w:r>
-              <w:lastRenderedPageBreak/>
               <w:t>R</w:t>
             </w:r>
             <w:r>
@@ -1094,14 +1184,12 @@
             <w:r>
               <w:t>“</w:t>
             </w:r>
-            <w:proofErr w:type="spellStart"/>
             <w:r>
               <w:t>Advertencia</w:t>
             </w:r>
             <w:r>
               <w:t>View</w:t>
             </w:r>
-            <w:proofErr w:type="spellEnd"/>
             <w:r>
               <w:t>”</w:t>
             </w:r>
@@ -1163,14 +1251,12 @@
             <w:r>
               <w:t>“</w:t>
             </w:r>
-            <w:proofErr w:type="spellStart"/>
             <w:r>
               <w:t>Advertencia</w:t>
             </w:r>
             <w:r>
               <w:t>View</w:t>
             </w:r>
-            <w:proofErr w:type="spellEnd"/>
             <w:r>
               <w:t>”</w:t>
             </w:r>
@@ -1221,15 +1307,7 @@
               <w:t xml:space="preserve">Si </w:t>
             </w:r>
             <w:r>
-              <w:t xml:space="preserve">los </w:t>
-            </w:r>
-            <w:proofErr w:type="spellStart"/>
-            <w:r>
-              <w:t>PRODUCTOs</w:t>
-            </w:r>
-            <w:proofErr w:type="spellEnd"/>
-            <w:r>
-              <w:t xml:space="preserve"> registrados en</w:t>
+              <w:t>los PRODUCTOs registrados en</w:t>
             </w:r>
             <w:r>
               <w:t xml:space="preserve"> </w:t>
@@ -1243,7 +1321,6 @@
             <w:r>
               <w:t>“</w:t>
             </w:r>
-            <w:proofErr w:type="spellStart"/>
             <w:r>
               <w:t>Confirma</w:t>
             </w:r>
@@ -1253,7 +1330,6 @@
             <w:r>
               <w:t>ionView</w:t>
             </w:r>
-            <w:proofErr w:type="spellEnd"/>
             <w:r>
               <w:t>”</w:t>
             </w:r>
@@ -1309,7 +1385,6 @@
             <w:r>
               <w:t>“</w:t>
             </w:r>
-            <w:proofErr w:type="spellStart"/>
             <w:r>
               <w:t>Confirma</w:t>
             </w:r>
@@ -1319,7 +1394,6 @@
             <w:r>
               <w:t>ionView</w:t>
             </w:r>
-            <w:proofErr w:type="spellEnd"/>
             <w:r>
               <w:t>”</w:t>
             </w:r>
@@ -1363,7 +1437,6 @@
             <w:r>
               <w:t>“</w:t>
             </w:r>
-            <w:proofErr w:type="spellStart"/>
             <w:r>
               <w:t>Confirma</w:t>
             </w:r>
@@ -1373,7 +1446,6 @@
             <w:r>
               <w:t>ionView</w:t>
             </w:r>
-            <w:proofErr w:type="spellEnd"/>
             <w:r>
               <w:t>”</w:t>
             </w:r>
@@ -1449,11 +1521,9 @@
             <w:r>
               <w:t>“</w:t>
             </w:r>
-            <w:proofErr w:type="spellStart"/>
             <w:r>
               <w:t>ErrorView</w:t>
             </w:r>
-            <w:proofErr w:type="spellEnd"/>
             <w:r>
               <w:t>”</w:t>
             </w:r>
@@ -1499,11 +1569,9 @@
             <w:r>
               <w:t>“</w:t>
             </w:r>
-            <w:proofErr w:type="spellStart"/>
             <w:r>
               <w:t>ErrorView</w:t>
             </w:r>
-            <w:proofErr w:type="spellEnd"/>
             <w:r>
               <w:t>”</w:t>
             </w:r>
@@ -1516,14 +1584,12 @@
             <w:r>
               <w:t>“</w:t>
             </w:r>
-            <w:proofErr w:type="spellStart"/>
             <w:r>
               <w:t>Editar</w:t>
             </w:r>
             <w:r>
               <w:t>VentaView</w:t>
             </w:r>
-            <w:proofErr w:type="spellEnd"/>
             <w:r>
               <w:t>”</w:t>
             </w:r>
@@ -1533,11 +1599,9 @@
             <w:r>
               <w:t>“</w:t>
             </w:r>
-            <w:proofErr w:type="spellStart"/>
             <w:r>
               <w:t>VerVentasView</w:t>
             </w:r>
-            <w:proofErr w:type="spellEnd"/>
             <w:r>
               <w:t>”</w:t>
             </w:r>

</xml_diff>